<commit_message>
Added some sub headings and finished intro
</commit_message>
<xml_diff>
--- a/Report/Final Report template.docx
+++ b/Report/Final Report template.docx
@@ -417,13 +417,13 @@
         <w:t xml:space="preserve">Team Scentaur </w:t>
       </w:r>
       <w:r>
-        <w:t>has set out to achieve a web-based code smell detector tool. Providing a quick and easy way to detect smells with a simple quick drag and drop functionality. Scentaur has also achieved the ability to ref</w:t>
-      </w:r>
-      <w:r>
-        <w:t>r</w:t>
-      </w:r>
-      <w:r>
-        <w:t xml:space="preserve">actor fragments of code. The web-based application brings forth a simple UI design and easy accessibility to reach a wide range of audience in hopes </w:t>
+        <w:t>has set out to achieve a web-based code smell detector tool. Providing a quick and easy way to detect smells with a simple quick drag and drop functionality.</w:t>
+      </w:r>
+      <w:r>
+        <w:t xml:space="preserve"> </w:t>
+      </w:r>
+      <w:r>
+        <w:t xml:space="preserve">The web-based application brings forth a simple UI design and easy accessibility to reach a wide range of audience in hopes </w:t>
       </w:r>
       <w:r>
         <w:t xml:space="preserve">of detecting smells within their code. </w:t>
@@ -724,6 +724,12 @@
         </w:rPr>
         <w:t>Bonuses:</w:t>
       </w:r>
+      <w:r>
+        <w:t xml:space="preserve"> In addition to the above core components, Scentaur contains many plugin-and-play modules. New smells can be easily added into the Software without causing any problems or give dependency issues. </w:t>
+      </w:r>
+      <w:r>
+        <w:t>We have also used interfaces to follow up the plugin-and-play module whilst using Generics. Statistics is another unique feature that Scentaur uses to give users a more comprehensive detail of the figures involved with the smells detected.</w:t>
+      </w:r>
     </w:p>
     <w:p>
       <w:pPr>
@@ -747,54 +753,58 @@
         </w:rPr>
         <w:t>1.5 Unique Selling Point</w:t>
       </w:r>
-      <w:bookmarkStart w:id="0" w:name="_GoBack"/>
-      <w:bookmarkEnd w:id="0"/>
-    </w:p>
-    <w:p>
-      <w:pPr>
-        <w:spacing w:before="120" w:line="360" w:lineRule="auto"/>
-        <w:jc w:val="both"/>
-      </w:pPr>
-      <w:r>
-        <w:t xml:space="preserve">Introduce your vision of the project and what you </w:t>
-      </w:r>
-      <w:r>
-        <w:t>set out</w:t>
-      </w:r>
-      <w:r>
-        <w:t xml:space="preserve"> to achieve</w:t>
-      </w:r>
-      <w:r>
-        <w:t>. What did you see as the core components and what were ancillary or bonus extras? If your view of the project was novel, or if it differed from that of your classmates in significant ways, then here is the place to say that and grab our attention.</w:t>
-      </w:r>
-    </w:p>
-    <w:p>
-      <w:pPr>
-        <w:spacing w:before="120" w:line="360" w:lineRule="auto"/>
-        <w:jc w:val="both"/>
-        <w:rPr>
-          <w:b/>
-          <w:sz w:val="28"/>
-          <w:szCs w:val="28"/>
-        </w:rPr>
-      </w:pPr>
-    </w:p>
-    <w:p>
-      <w:pPr>
-        <w:spacing w:before="120" w:line="360" w:lineRule="auto"/>
-        <w:jc w:val="both"/>
-        <w:rPr>
-          <w:b/>
-          <w:sz w:val="28"/>
-          <w:szCs w:val="28"/>
-        </w:rPr>
-      </w:pPr>
-      <w:r>
-        <w:rPr>
-          <w:b/>
-          <w:sz w:val="28"/>
-          <w:szCs w:val="28"/>
-        </w:rPr>
+    </w:p>
+    <w:p>
+      <w:pPr>
+        <w:pStyle w:val="BodyText"/>
+      </w:pPr>
+      <w:r>
+        <w:t>Scentaur strives for uniqueness. The software overall uses JavaParser which greatly helps reduce the amount of coding required to parse and explore classes to find smells. However, that is not the main uniqueness about this program. Its Unique Selling Point is the fact that Scentaur can be r</w:t>
+      </w:r>
+      <w:r>
+        <w:t>u</w:t>
+      </w:r>
+      <w:r>
+        <w:t>n on a web browser available to users who do not wish to download and install a plugin for their favorite IDE.</w:t>
+      </w:r>
+      <w:r>
+        <w:t xml:space="preserve"> Scentaur overall has many capabilities one such is the fact that it can have a side by side comparison where one side contains the original java file and the other containing pieces of code that contains the code smell. Scentaur also approaches users by providing them with a simple User Interface</w:t>
+      </w:r>
+      <w:r>
+        <w:t xml:space="preserve"> with some interesting design choices</w:t>
+      </w:r>
+      <w:r>
+        <w:t>. This allows for easy navigation and use of the web application.</w:t>
+      </w:r>
+    </w:p>
+    <w:p>
+      <w:pPr>
+        <w:spacing w:before="120" w:line="360" w:lineRule="auto"/>
+        <w:jc w:val="both"/>
+        <w:rPr>
+          <w:b/>
+          <w:sz w:val="28"/>
+          <w:szCs w:val="28"/>
+        </w:rPr>
+      </w:pPr>
+    </w:p>
+    <w:p>
+      <w:pPr>
+        <w:spacing w:before="120" w:line="360" w:lineRule="auto"/>
+        <w:jc w:val="both"/>
+        <w:rPr>
+          <w:b/>
+          <w:sz w:val="28"/>
+          <w:szCs w:val="28"/>
+        </w:rPr>
+      </w:pPr>
+      <w:r>
+        <w:rPr>
+          <w:b/>
+          <w:sz w:val="28"/>
+          <w:szCs w:val="28"/>
+        </w:rPr>
+        <w:lastRenderedPageBreak/>
         <w:t>2</w:t>
       </w:r>
       <w:r>
@@ -818,6 +828,282 @@
       <w:pPr>
         <w:spacing w:before="120" w:line="360" w:lineRule="auto"/>
         <w:jc w:val="both"/>
+        <w:rPr>
+          <w:b/>
+          <w:u w:val="single"/>
+        </w:rPr>
+      </w:pPr>
+      <w:r>
+        <w:rPr>
+          <w:b/>
+          <w:u w:val="single"/>
+        </w:rPr>
+        <w:t>2.1 Features Implemented</w:t>
+      </w:r>
+    </w:p>
+    <w:p>
+      <w:pPr>
+        <w:pStyle w:val="ListParagraph"/>
+        <w:numPr>
+          <w:ilvl w:val="0"/>
+          <w:numId w:val="5"/>
+        </w:numPr>
+        <w:spacing w:before="120" w:line="360" w:lineRule="auto"/>
+        <w:jc w:val="both"/>
+      </w:pPr>
+      <w:r>
+        <w:rPr>
+          <w:b/>
+        </w:rPr>
+        <w:t xml:space="preserve">Smells: </w:t>
+      </w:r>
+      <w:r>
+        <w:t>The first feature that Scentaur focused on was the most simplistic code smells that Scentaur can detect. This was “Bloaters” and its sub-categories such as “Large Class, Long Method, Long Parameter List and Primitive Obsession”. This helped in the decision of the plug-and-play system that we wanted to use. Which had some incorporation of JavaParser as it enabled the team to visit specific nodes that is only required for a specific smell. E.g. Long Parameter List would only need to visit Method Declarations (JavaParser) and look at its parameter size.</w:t>
+      </w:r>
+      <w:r>
+        <w:t xml:space="preserve"> A unique feature about smells is that since every other smell i.e. Long Method is an extension of smell (An abstract class). We </w:t>
+      </w:r>
+      <w:r>
+        <w:t>can initialize</w:t>
+      </w:r>
+      <w:r>
+        <w:t xml:space="preserve"> a smell class with for example large class.</w:t>
+      </w:r>
+      <w:r>
+        <w:t xml:space="preserve"> This can further then be stored in a list where this list can be all sorts of smell.</w:t>
+      </w:r>
+    </w:p>
+    <w:p>
+      <w:pPr>
+        <w:pStyle w:val="ListParagraph"/>
+        <w:numPr>
+          <w:ilvl w:val="0"/>
+          <w:numId w:val="5"/>
+        </w:numPr>
+        <w:spacing w:before="120" w:line="360" w:lineRule="auto"/>
+        <w:jc w:val="both"/>
+      </w:pPr>
+      <w:r>
+        <w:rPr>
+          <w:b/>
+        </w:rPr>
+        <w:t xml:space="preserve">Report: </w:t>
+      </w:r>
+      <w:r>
+        <w:t xml:space="preserve">This is one of the major features of Scentaur as it produces information and output to the users of Scentaur. In order to do such a thing, it must analyze the project and store this information in its class. This information can be reused, and it is not necessary to reanalyze the project a second time. This report </w:t>
+      </w:r>
+      <w:r>
+        <w:t>can generate</w:t>
+      </w:r>
+      <w:r>
+        <w:t xml:space="preserve"> a report for both the web server and onto a text file where users can keep for themselves.</w:t>
+      </w:r>
+      <w:r>
+        <w:t xml:space="preserve"> The fact that the report does not need to be reanalyzed as it has private variables that store these kinds of data allows Scentaur to specifically pick java files that the user might only want to investigate. E.g. User only wants to detect smells for </w:t>
+      </w:r>
+      <w:proofErr w:type="spellStart"/>
+      <w:r>
+        <w:t>Car.Java</w:t>
+      </w:r>
+      <w:proofErr w:type="spellEnd"/>
+      <w:r>
+        <w:t xml:space="preserve"> and the Report can do such actions.</w:t>
+      </w:r>
+    </w:p>
+    <w:p>
+      <w:pPr>
+        <w:pStyle w:val="ListParagraph"/>
+        <w:numPr>
+          <w:ilvl w:val="0"/>
+          <w:numId w:val="5"/>
+        </w:numPr>
+        <w:spacing w:before="120" w:line="360" w:lineRule="auto"/>
+        <w:jc w:val="both"/>
+      </w:pPr>
+      <w:r>
+        <w:rPr>
+          <w:b/>
+        </w:rPr>
+        <w:t>Statistics:</w:t>
+      </w:r>
+    </w:p>
+    <w:p>
+      <w:pPr>
+        <w:pStyle w:val="ListParagraph"/>
+        <w:numPr>
+          <w:ilvl w:val="0"/>
+          <w:numId w:val="5"/>
+        </w:numPr>
+        <w:spacing w:before="120" w:line="360" w:lineRule="auto"/>
+        <w:jc w:val="both"/>
+      </w:pPr>
+      <w:r>
+        <w:rPr>
+          <w:b/>
+        </w:rPr>
+        <w:t>Server:</w:t>
+      </w:r>
+    </w:p>
+    <w:p>
+      <w:pPr>
+        <w:pStyle w:val="ListParagraph"/>
+        <w:numPr>
+          <w:ilvl w:val="0"/>
+          <w:numId w:val="5"/>
+        </w:numPr>
+        <w:spacing w:before="120" w:line="360" w:lineRule="auto"/>
+        <w:jc w:val="both"/>
+      </w:pPr>
+      <w:proofErr w:type="gramStart"/>
+      <w:r>
+        <w:rPr>
+          <w:b/>
+        </w:rPr>
+        <w:t>HTML,CSS</w:t>
+      </w:r>
+      <w:proofErr w:type="gramEnd"/>
+      <w:r>
+        <w:rPr>
+          <w:b/>
+        </w:rPr>
+        <w:t>:</w:t>
+      </w:r>
+    </w:p>
+    <w:p>
+      <w:pPr>
+        <w:spacing w:before="120" w:line="360" w:lineRule="auto"/>
+        <w:jc w:val="both"/>
+      </w:pPr>
+    </w:p>
+    <w:p>
+      <w:pPr>
+        <w:spacing w:before="120" w:line="360" w:lineRule="auto"/>
+        <w:jc w:val="both"/>
+        <w:rPr>
+          <w:b/>
+          <w:u w:val="single"/>
+        </w:rPr>
+      </w:pPr>
+      <w:r>
+        <w:rPr>
+          <w:b/>
+          <w:u w:val="single"/>
+        </w:rPr>
+        <w:t>2.2 Not Implemented Features</w:t>
+      </w:r>
+      <w:r>
+        <w:rPr>
+          <w:b/>
+          <w:u w:val="single"/>
+        </w:rPr>
+        <w:t xml:space="preserve"> &amp; Planned Features</w:t>
+      </w:r>
+    </w:p>
+    <w:p>
+      <w:pPr>
+        <w:pStyle w:val="ListParagraph"/>
+        <w:numPr>
+          <w:ilvl w:val="0"/>
+          <w:numId w:val="6"/>
+        </w:numPr>
+        <w:spacing w:before="120" w:line="360" w:lineRule="auto"/>
+        <w:jc w:val="both"/>
+      </w:pPr>
+      <w:r>
+        <w:rPr>
+          <w:b/>
+        </w:rPr>
+        <w:t xml:space="preserve">Some Smells: </w:t>
+      </w:r>
+      <w:r>
+        <w:t xml:space="preserve">Scentaur works off a plug-and-play system to enable smells to be implemented at any stage of the designing process. And it was </w:t>
+      </w:r>
+      <w:r>
+        <w:lastRenderedPageBreak/>
+        <w:t>planned to have at least 4 smells for each main category (Bloater, Abuser, Coupler, Dispensable)</w:t>
+      </w:r>
+      <w:r>
+        <w:t>. However, due to the plug-and-play system and the fact that each smell is required to be polymorphed to the Smell class for further usage.  It was rather complicated to implement some smells for a specific category E.g. Temporary fields and Refused Bequest. This was because of how JavaParser worked as it was not capable of comparing things outside of the class scope. i.e. if the class was a sub class, it would have no information about its super class, thus it wasn’t sure if the sub-class had overridden a method in the super class or not. This reduced the amount of possible code smells we could’ve implemented into our system. Thus</w:t>
+      </w:r>
+      <w:r>
+        <w:t>,</w:t>
+      </w:r>
+      <w:r>
+        <w:t xml:space="preserve"> the goal of having at least 4 smells per category was not achieved but only half satisfied.</w:t>
+      </w:r>
+      <w:r>
+        <w:t xml:space="preserve"> </w:t>
+      </w:r>
+    </w:p>
+    <w:p>
+      <w:pPr>
+        <w:pStyle w:val="ListParagraph"/>
+        <w:numPr>
+          <w:ilvl w:val="0"/>
+          <w:numId w:val="6"/>
+        </w:numPr>
+        <w:spacing w:before="120" w:line="360" w:lineRule="auto"/>
+        <w:jc w:val="both"/>
+      </w:pPr>
+      <w:r>
+        <w:rPr>
+          <w:b/>
+        </w:rPr>
+        <w:t xml:space="preserve">Java Source Code onto HTML </w:t>
+      </w:r>
+      <w:proofErr w:type="spellStart"/>
+      <w:r>
+        <w:rPr>
+          <w:b/>
+        </w:rPr>
+        <w:t>WebPage</w:t>
+      </w:r>
+      <w:proofErr w:type="spellEnd"/>
+      <w:r>
+        <w:rPr>
+          <w:b/>
+        </w:rPr>
+        <w:t>:</w:t>
+      </w:r>
+    </w:p>
+    <w:p>
+      <w:pPr>
+        <w:pStyle w:val="ListParagraph"/>
+        <w:numPr>
+          <w:ilvl w:val="0"/>
+          <w:numId w:val="6"/>
+        </w:numPr>
+        <w:spacing w:before="120" w:line="360" w:lineRule="auto"/>
+        <w:jc w:val="both"/>
+      </w:pPr>
+      <w:r>
+        <w:rPr>
+          <w:b/>
+        </w:rPr>
+        <w:t>Color:</w:t>
+      </w:r>
+    </w:p>
+    <w:p>
+      <w:pPr>
+        <w:spacing w:before="120" w:line="360" w:lineRule="auto"/>
+        <w:jc w:val="both"/>
+        <w:rPr>
+          <w:b/>
+          <w:u w:val="single"/>
+        </w:rPr>
+      </w:pPr>
+      <w:r>
+        <w:rPr>
+          <w:b/>
+          <w:u w:val="single"/>
+        </w:rPr>
+        <w:t>2.3 Distinguish Your Project</w:t>
+      </w:r>
+    </w:p>
+    <w:p>
+      <w:pPr>
+        <w:spacing w:before="120" w:line="360" w:lineRule="auto"/>
+        <w:jc w:val="both"/>
       </w:pPr>
       <w:r>
         <w:t xml:space="preserve">What features did you implement and why? What features did you deliberately </w:t>
@@ -910,13 +1196,103 @@
       <w:pPr>
         <w:spacing w:before="120" w:line="360" w:lineRule="auto"/>
         <w:jc w:val="both"/>
-      </w:pPr>
-      <w:r>
-        <w:t xml:space="preserve">Tell us about the design of your system. What model does it follow? Does it use a web framework or is it launched as a standalone application from the desktop or the console? What software patterns did you use in its design? What third party libraries or components did you build upon? What aspects are you most proud of? What aspects would benefit from further development, or even refactoring? </w:t>
-      </w:r>
+        <w:rPr>
+          <w:b/>
+          <w:u w:val="single"/>
+        </w:rPr>
+      </w:pPr>
+      <w:r>
+        <w:rPr>
+          <w:b/>
+          <w:u w:val="single"/>
+        </w:rPr>
+        <w:t>3.1 Model</w:t>
+      </w:r>
+    </w:p>
+    <w:p>
+      <w:pPr>
+        <w:spacing w:before="120" w:line="360" w:lineRule="auto"/>
+        <w:jc w:val="both"/>
+      </w:pPr>
+      <w:r>
+        <w:t>- Smell Model</w:t>
+      </w:r>
+    </w:p>
+    <w:p>
+      <w:pPr>
+        <w:spacing w:before="120" w:line="360" w:lineRule="auto"/>
+        <w:jc w:val="both"/>
+      </w:pPr>
+      <w:r>
+        <w:t>- Report Model</w:t>
+      </w:r>
+    </w:p>
+    <w:p>
+      <w:pPr>
+        <w:spacing w:before="120" w:line="360" w:lineRule="auto"/>
+        <w:jc w:val="both"/>
+      </w:pPr>
+      <w:r>
+        <w:t>- Web Framework</w:t>
+      </w:r>
+    </w:p>
+    <w:p>
+      <w:pPr>
+        <w:spacing w:before="120" w:line="360" w:lineRule="auto"/>
+        <w:jc w:val="both"/>
+      </w:pPr>
+      <w:r>
+        <w:t>- Software Pattern -&gt; Plug and play, generics, abstraction</w:t>
+      </w:r>
+    </w:p>
+    <w:p>
+      <w:pPr>
+        <w:spacing w:before="120" w:line="360" w:lineRule="auto"/>
+        <w:jc w:val="both"/>
+      </w:pPr>
+      <w:r>
+        <w:t xml:space="preserve">- Third party </w:t>
+      </w:r>
+      <w:proofErr w:type="spellStart"/>
+      <w:r>
+        <w:t>librarys</w:t>
+      </w:r>
+      <w:proofErr w:type="spellEnd"/>
+      <w:r>
+        <w:t xml:space="preserve"> – maven, </w:t>
+      </w:r>
+      <w:proofErr w:type="spellStart"/>
+      <w:r>
+        <w:t>javaparser</w:t>
+      </w:r>
+      <w:proofErr w:type="spellEnd"/>
+    </w:p>
+    <w:p>
+      <w:pPr>
+        <w:spacing w:before="120" w:line="360" w:lineRule="auto"/>
+        <w:jc w:val="both"/>
+      </w:pPr>
+      <w:r>
+        <w:t>- Proud of aspect [Website, Server, Smells]</w:t>
+      </w:r>
+    </w:p>
+    <w:p>
+      <w:pPr>
+        <w:spacing w:before="120" w:line="360" w:lineRule="auto"/>
+        <w:jc w:val="both"/>
+      </w:pPr>
+      <w:r>
+        <w:t xml:space="preserve">-Benefit Output </w:t>
+      </w:r>
+    </w:p>
+    <w:p>
+      <w:pPr>
+        <w:spacing w:before="120" w:line="360" w:lineRule="auto"/>
+        <w:jc w:val="both"/>
+      </w:pPr>
       <w:r>
         <w:lastRenderedPageBreak/>
-        <w:t xml:space="preserve">Feel free to use software diagrams here to provide a schematic overview of the project’s design, but only if they offer value for the space they take up. </w:t>
+        <w:t xml:space="preserve">Tell us about the design of your system. What model does it follow? Does it use a web framework or is it launched as a standalone application from the desktop or the console? What software patterns did you use in its design? What third party libraries or components did you build upon? What aspects are you most proud of? What aspects would benefit from further development, or even refactoring? Feel free to use software diagrams here to provide a schematic overview of the project’s design, but only if they offer value for the space they take up. </w:t>
       </w:r>
     </w:p>
     <w:p>
@@ -1119,11 +1495,33 @@
     </w:p>
     <w:p>
       <w:pPr>
+        <w:spacing w:before="120" w:line="360" w:lineRule="auto"/>
+        <w:jc w:val="both"/>
+        <w:rPr>
+          <w:b/>
+          <w:sz w:val="28"/>
+          <w:szCs w:val="28"/>
+        </w:rPr>
+      </w:pPr>
+      <w:r>
+        <w:rPr>
+          <w:b/>
+          <w:sz w:val="28"/>
+          <w:szCs w:val="28"/>
+        </w:rPr>
+        <w:t>- Self diagnosing ( probably 2-3 pages of images, data and explanation)</w:t>
+      </w:r>
+      <w:bookmarkStart w:id="0" w:name="_GoBack"/>
+      <w:bookmarkEnd w:id="0"/>
+    </w:p>
+    <w:p>
+      <w:pPr>
         <w:widowControl w:val="0"/>
         <w:spacing w:before="120" w:line="360" w:lineRule="auto"/>
         <w:jc w:val="both"/>
       </w:pPr>
       <w:r>
+        <w:lastRenderedPageBreak/>
         <w:t xml:space="preserve">Present a worked example of your </w:t>
       </w:r>
       <w:r>
@@ -1142,7 +1540,6 @@
         <w:jc w:val="both"/>
       </w:pPr>
       <w:r>
-        <w:lastRenderedPageBreak/>
         <w:t>If your project requires any non-obvious steps to launch/activate, outline those steps here. We should be able to launch your application successfully from what you tell us here.</w:t>
       </w:r>
     </w:p>
@@ -1606,6 +2003,119 @@
     </w:lvl>
   </w:abstractNum>
   <w:abstractNum w:abstractNumId="2" w15:restartNumberingAfterBreak="0">
+    <w:nsid w:val="21921998"/>
+    <w:multiLevelType w:val="hybridMultilevel"/>
+    <w:tmpl w:val="4230AC42"/>
+    <w:lvl w:ilvl="0" w:tplc="0809000B">
+      <w:start w:val="1"/>
+      <w:numFmt w:val="bullet"/>
+      <w:lvlText w:val=""/>
+      <w:lvlJc w:val="left"/>
+      <w:pPr>
+        <w:ind w:left="720" w:hanging="360"/>
+      </w:pPr>
+      <w:rPr>
+        <w:rFonts w:ascii="Wingdings" w:hAnsi="Wingdings" w:hint="default"/>
+      </w:rPr>
+    </w:lvl>
+    <w:lvl w:ilvl="1" w:tplc="08090003" w:tentative="1">
+      <w:start w:val="1"/>
+      <w:numFmt w:val="bullet"/>
+      <w:lvlText w:val="o"/>
+      <w:lvlJc w:val="left"/>
+      <w:pPr>
+        <w:ind w:left="1440" w:hanging="360"/>
+      </w:pPr>
+      <w:rPr>
+        <w:rFonts w:ascii="Courier New" w:hAnsi="Courier New" w:cs="Courier New" w:hint="default"/>
+      </w:rPr>
+    </w:lvl>
+    <w:lvl w:ilvl="2" w:tplc="08090005" w:tentative="1">
+      <w:start w:val="1"/>
+      <w:numFmt w:val="bullet"/>
+      <w:lvlText w:val=""/>
+      <w:lvlJc w:val="left"/>
+      <w:pPr>
+        <w:ind w:left="2160" w:hanging="360"/>
+      </w:pPr>
+      <w:rPr>
+        <w:rFonts w:ascii="Wingdings" w:hAnsi="Wingdings" w:hint="default"/>
+      </w:rPr>
+    </w:lvl>
+    <w:lvl w:ilvl="3" w:tplc="08090001" w:tentative="1">
+      <w:start w:val="1"/>
+      <w:numFmt w:val="bullet"/>
+      <w:lvlText w:val=""/>
+      <w:lvlJc w:val="left"/>
+      <w:pPr>
+        <w:ind w:left="2880" w:hanging="360"/>
+      </w:pPr>
+      <w:rPr>
+        <w:rFonts w:ascii="Symbol" w:hAnsi="Symbol" w:hint="default"/>
+      </w:rPr>
+    </w:lvl>
+    <w:lvl w:ilvl="4" w:tplc="08090003" w:tentative="1">
+      <w:start w:val="1"/>
+      <w:numFmt w:val="bullet"/>
+      <w:lvlText w:val="o"/>
+      <w:lvlJc w:val="left"/>
+      <w:pPr>
+        <w:ind w:left="3600" w:hanging="360"/>
+      </w:pPr>
+      <w:rPr>
+        <w:rFonts w:ascii="Courier New" w:hAnsi="Courier New" w:cs="Courier New" w:hint="default"/>
+      </w:rPr>
+    </w:lvl>
+    <w:lvl w:ilvl="5" w:tplc="08090005" w:tentative="1">
+      <w:start w:val="1"/>
+      <w:numFmt w:val="bullet"/>
+      <w:lvlText w:val=""/>
+      <w:lvlJc w:val="left"/>
+      <w:pPr>
+        <w:ind w:left="4320" w:hanging="360"/>
+      </w:pPr>
+      <w:rPr>
+        <w:rFonts w:ascii="Wingdings" w:hAnsi="Wingdings" w:hint="default"/>
+      </w:rPr>
+    </w:lvl>
+    <w:lvl w:ilvl="6" w:tplc="08090001" w:tentative="1">
+      <w:start w:val="1"/>
+      <w:numFmt w:val="bullet"/>
+      <w:lvlText w:val=""/>
+      <w:lvlJc w:val="left"/>
+      <w:pPr>
+        <w:ind w:left="5040" w:hanging="360"/>
+      </w:pPr>
+      <w:rPr>
+        <w:rFonts w:ascii="Symbol" w:hAnsi="Symbol" w:hint="default"/>
+      </w:rPr>
+    </w:lvl>
+    <w:lvl w:ilvl="7" w:tplc="08090003" w:tentative="1">
+      <w:start w:val="1"/>
+      <w:numFmt w:val="bullet"/>
+      <w:lvlText w:val="o"/>
+      <w:lvlJc w:val="left"/>
+      <w:pPr>
+        <w:ind w:left="5760" w:hanging="360"/>
+      </w:pPr>
+      <w:rPr>
+        <w:rFonts w:ascii="Courier New" w:hAnsi="Courier New" w:cs="Courier New" w:hint="default"/>
+      </w:rPr>
+    </w:lvl>
+    <w:lvl w:ilvl="8" w:tplc="08090005" w:tentative="1">
+      <w:start w:val="1"/>
+      <w:numFmt w:val="bullet"/>
+      <w:lvlText w:val=""/>
+      <w:lvlJc w:val="left"/>
+      <w:pPr>
+        <w:ind w:left="6480" w:hanging="360"/>
+      </w:pPr>
+      <w:rPr>
+        <w:rFonts w:ascii="Wingdings" w:hAnsi="Wingdings" w:hint="default"/>
+      </w:rPr>
+    </w:lvl>
+  </w:abstractNum>
+  <w:abstractNum w:abstractNumId="3" w15:restartNumberingAfterBreak="0">
     <w:nsid w:val="5DE9746A"/>
     <w:multiLevelType w:val="hybridMultilevel"/>
     <w:tmpl w:val="9BA0EB78"/>
@@ -1691,7 +2201,120 @@
       </w:pPr>
     </w:lvl>
   </w:abstractNum>
-  <w:abstractNum w:abstractNumId="3" w15:restartNumberingAfterBreak="0">
+  <w:abstractNum w:abstractNumId="4" w15:restartNumberingAfterBreak="0">
+    <w:nsid w:val="74860142"/>
+    <w:multiLevelType w:val="hybridMultilevel"/>
+    <w:tmpl w:val="03F8A1CA"/>
+    <w:lvl w:ilvl="0" w:tplc="0809000B">
+      <w:start w:val="1"/>
+      <w:numFmt w:val="bullet"/>
+      <w:lvlText w:val=""/>
+      <w:lvlJc w:val="left"/>
+      <w:pPr>
+        <w:ind w:left="720" w:hanging="360"/>
+      </w:pPr>
+      <w:rPr>
+        <w:rFonts w:ascii="Wingdings" w:hAnsi="Wingdings" w:hint="default"/>
+      </w:rPr>
+    </w:lvl>
+    <w:lvl w:ilvl="1" w:tplc="08090003" w:tentative="1">
+      <w:start w:val="1"/>
+      <w:numFmt w:val="bullet"/>
+      <w:lvlText w:val="o"/>
+      <w:lvlJc w:val="left"/>
+      <w:pPr>
+        <w:ind w:left="1440" w:hanging="360"/>
+      </w:pPr>
+      <w:rPr>
+        <w:rFonts w:ascii="Courier New" w:hAnsi="Courier New" w:cs="Courier New" w:hint="default"/>
+      </w:rPr>
+    </w:lvl>
+    <w:lvl w:ilvl="2" w:tplc="08090005" w:tentative="1">
+      <w:start w:val="1"/>
+      <w:numFmt w:val="bullet"/>
+      <w:lvlText w:val=""/>
+      <w:lvlJc w:val="left"/>
+      <w:pPr>
+        <w:ind w:left="2160" w:hanging="360"/>
+      </w:pPr>
+      <w:rPr>
+        <w:rFonts w:ascii="Wingdings" w:hAnsi="Wingdings" w:hint="default"/>
+      </w:rPr>
+    </w:lvl>
+    <w:lvl w:ilvl="3" w:tplc="08090001" w:tentative="1">
+      <w:start w:val="1"/>
+      <w:numFmt w:val="bullet"/>
+      <w:lvlText w:val=""/>
+      <w:lvlJc w:val="left"/>
+      <w:pPr>
+        <w:ind w:left="2880" w:hanging="360"/>
+      </w:pPr>
+      <w:rPr>
+        <w:rFonts w:ascii="Symbol" w:hAnsi="Symbol" w:hint="default"/>
+      </w:rPr>
+    </w:lvl>
+    <w:lvl w:ilvl="4" w:tplc="08090003" w:tentative="1">
+      <w:start w:val="1"/>
+      <w:numFmt w:val="bullet"/>
+      <w:lvlText w:val="o"/>
+      <w:lvlJc w:val="left"/>
+      <w:pPr>
+        <w:ind w:left="3600" w:hanging="360"/>
+      </w:pPr>
+      <w:rPr>
+        <w:rFonts w:ascii="Courier New" w:hAnsi="Courier New" w:cs="Courier New" w:hint="default"/>
+      </w:rPr>
+    </w:lvl>
+    <w:lvl w:ilvl="5" w:tplc="08090005" w:tentative="1">
+      <w:start w:val="1"/>
+      <w:numFmt w:val="bullet"/>
+      <w:lvlText w:val=""/>
+      <w:lvlJc w:val="left"/>
+      <w:pPr>
+        <w:ind w:left="4320" w:hanging="360"/>
+      </w:pPr>
+      <w:rPr>
+        <w:rFonts w:ascii="Wingdings" w:hAnsi="Wingdings" w:hint="default"/>
+      </w:rPr>
+    </w:lvl>
+    <w:lvl w:ilvl="6" w:tplc="08090001" w:tentative="1">
+      <w:start w:val="1"/>
+      <w:numFmt w:val="bullet"/>
+      <w:lvlText w:val=""/>
+      <w:lvlJc w:val="left"/>
+      <w:pPr>
+        <w:ind w:left="5040" w:hanging="360"/>
+      </w:pPr>
+      <w:rPr>
+        <w:rFonts w:ascii="Symbol" w:hAnsi="Symbol" w:hint="default"/>
+      </w:rPr>
+    </w:lvl>
+    <w:lvl w:ilvl="7" w:tplc="08090003" w:tentative="1">
+      <w:start w:val="1"/>
+      <w:numFmt w:val="bullet"/>
+      <w:lvlText w:val="o"/>
+      <w:lvlJc w:val="left"/>
+      <w:pPr>
+        <w:ind w:left="5760" w:hanging="360"/>
+      </w:pPr>
+      <w:rPr>
+        <w:rFonts w:ascii="Courier New" w:hAnsi="Courier New" w:cs="Courier New" w:hint="default"/>
+      </w:rPr>
+    </w:lvl>
+    <w:lvl w:ilvl="8" w:tplc="08090005" w:tentative="1">
+      <w:start w:val="1"/>
+      <w:numFmt w:val="bullet"/>
+      <w:lvlText w:val=""/>
+      <w:lvlJc w:val="left"/>
+      <w:pPr>
+        <w:ind w:left="6480" w:hanging="360"/>
+      </w:pPr>
+      <w:rPr>
+        <w:rFonts w:ascii="Wingdings" w:hAnsi="Wingdings" w:hint="default"/>
+      </w:rPr>
+    </w:lvl>
+  </w:abstractNum>
+  <w:abstractNum w:abstractNumId="5" w15:restartNumberingAfterBreak="0">
     <w:nsid w:val="75754F22"/>
     <w:multiLevelType w:val="hybridMultilevel"/>
     <w:tmpl w:val="569AB0B6"/>
@@ -1781,16 +2404,22 @@
     </w:lvl>
   </w:abstractNum>
   <w:num w:numId="1">
-    <w:abstractNumId w:val="3"/>
+    <w:abstractNumId w:val="5"/>
   </w:num>
   <w:num w:numId="2">
     <w:abstractNumId w:val="0"/>
   </w:num>
   <w:num w:numId="3">
-    <w:abstractNumId w:val="2"/>
+    <w:abstractNumId w:val="3"/>
   </w:num>
   <w:num w:numId="4">
     <w:abstractNumId w:val="1"/>
+  </w:num>
+  <w:num w:numId="5">
+    <w:abstractNumId w:val="4"/>
+  </w:num>
+  <w:num w:numId="6">
+    <w:abstractNumId w:val="2"/>
   </w:num>
 </w:numbering>
 </file>
@@ -2076,11 +2705,6 @@
     <w:lsdException w:name="Book Title" w:uiPriority="33" w:qFormat="1"/>
     <w:lsdException w:name="Bibliography" w:semiHidden="1" w:uiPriority="37" w:unhideWhenUsed="1"/>
     <w:lsdException w:name="TOC Heading" w:semiHidden="1" w:uiPriority="39" w:unhideWhenUsed="1" w:qFormat="1"/>
-    <w:lsdException w:name="Plain Table 5" w:semiHidden="1" w:unhideWhenUsed="1"/>
-    <w:lsdException w:name="Grid Table Light" w:semiHidden="1" w:unhideWhenUsed="1"/>
-    <w:lsdException w:name="Grid Table 1 Light" w:semiHidden="1" w:unhideWhenUsed="1"/>
-    <w:lsdException w:name="Grid Table 2" w:semiHidden="1" w:unhideWhenUsed="1"/>
-    <w:lsdException w:name="Grid Table 3" w:semiHidden="1" w:unhideWhenUsed="1"/>
     <w:lsdException w:name="Grid Table 4" w:uiPriority="49"/>
     <w:lsdException w:name="Grid Table 5 Dark" w:uiPriority="50"/>
     <w:lsdException w:name="Grid Table 6 Colorful" w:uiPriority="51"/>

</xml_diff>